<commit_message>
Updated docs, small bug fix
</commit_message>
<xml_diff>
--- a/TddHelper/TDD Helper Getting Started Guide.docx
+++ b/TddHelper/TDD Helper Getting Started Guide.docx
@@ -64,6 +64,14 @@
       </w:r>
       <w:r>
         <w:t>ty that exposes commands to move to the next tab group, split windows, and jump to test or implementation files (C# only).  If a test or implementation file is not found, the utility can create both test/implementation classes and projects.  For created projects, automatic references to unit testing framework is supported, and friend assemblies (also strong-named ones) are supported.</w:t>
+      </w:r>
+    </w:p>
+    <w:p>
+      <w:r>
+        <w:t>The</w:t>
+      </w:r>
+      <w:r>
+        <w:t xml:space="preserve"> extension tries to support both jumping from Test -&gt; Implementation and vice-versa.  This also applies to class and project creation – you can create the test project first and test class, strong-name the test project and add your unit-test framework assembly and then create the implementation assembly just by jumping to the non-existing implementation.  When creating test projects, a reference to the test framework is added automatically if so configured.</w:t>
       </w:r>
     </w:p>
     <w:p>
@@ -314,6 +322,7 @@
         <w:spacing w:after="0" w:line="240" w:lineRule="auto"/>
       </w:pPr>
       <w:r>
+        <w:lastRenderedPageBreak/>
         <w:t xml:space="preserve">Version 1.1 - December 2014, </w:t>
       </w:r>
       <w:r>
@@ -350,7 +359,6 @@
           <w:noProof/>
           <w:lang w:eastAsia="en-CA"/>
         </w:rPr>
-        <w:lastRenderedPageBreak/>
         <w:drawing>
           <wp:inline distT="0" distB="0" distL="0" distR="0" wp14:anchorId="1058FF8B" wp14:editId="73228CB9">
             <wp:extent cx="4138019" cy="1364098"/>
@@ -495,6 +503,7 @@
           <w:noProof/>
           <w:lang w:eastAsia="en-CA"/>
         </w:rPr>
+        <w:lastRenderedPageBreak/>
         <w:drawing>
           <wp:inline distT="0" distB="0" distL="0" distR="0" wp14:anchorId="08C9EA20" wp14:editId="153AAF05">
             <wp:extent cx="4503810" cy="3779848"/>
@@ -1621,6 +1630,145 @@
     </w:p>
     <w:p>
       <w:pPr>
+        <w:rPr>
+          <w:lang w:eastAsia="en-CA"/>
+        </w:rPr>
+      </w:pPr>
+      <w:r>
+        <w:rPr>
+          <w:b/>
+          <w:lang w:eastAsia="en-CA"/>
+        </w:rPr>
+        <w:t xml:space="preserve">Clear File Cache Button: </w:t>
+      </w:r>
+      <w:r>
+        <w:rPr>
+          <w:lang w:eastAsia="en-CA"/>
+        </w:rPr>
+        <w:t xml:space="preserve">The extension maintains a per-solution persisted file association cache.  Say you have a file called </w:t>
+      </w:r>
+      <w:proofErr w:type="spellStart"/>
+      <w:r>
+        <w:rPr>
+          <w:lang w:eastAsia="en-CA"/>
+        </w:rPr>
+        <w:t>Program.cs</w:t>
+      </w:r>
+      <w:proofErr w:type="spellEnd"/>
+      <w:r>
+        <w:rPr>
+          <w:lang w:eastAsia="en-CA"/>
+        </w:rPr>
+        <w:t xml:space="preserve"> and there are two </w:t>
+      </w:r>
+      <w:proofErr w:type="spellStart"/>
+      <w:r>
+        <w:rPr>
+          <w:lang w:eastAsia="en-CA"/>
+        </w:rPr>
+        <w:t>ProgramTest.cs</w:t>
+      </w:r>
+      <w:proofErr w:type="spellEnd"/>
+      <w:r>
+        <w:rPr>
+          <w:lang w:eastAsia="en-CA"/>
+        </w:rPr>
+        <w:t xml:space="preserve"> files in your test project. If you </w:t>
+      </w:r>
+      <w:proofErr w:type="spellStart"/>
+      <w:r>
+        <w:rPr>
+          <w:lang w:eastAsia="en-CA"/>
+        </w:rPr>
+        <w:t>Program.cs</w:t>
+      </w:r>
+      <w:proofErr w:type="spellEnd"/>
+      <w:r>
+        <w:rPr>
+          <w:lang w:eastAsia="en-CA"/>
+        </w:rPr>
+        <w:t xml:space="preserve"> is active and you jump to the test file, you will be presented with a dialog to help resolve the conflict, </w:t>
+      </w:r>
+      <w:proofErr w:type="spellStart"/>
+      <w:r>
+        <w:rPr>
+          <w:lang w:eastAsia="en-CA"/>
+        </w:rPr>
+        <w:t>ie</w:t>
+      </w:r>
+      <w:proofErr w:type="spellEnd"/>
+      <w:r>
+        <w:rPr>
+          <w:lang w:eastAsia="en-CA"/>
+        </w:rPr>
+        <w:t xml:space="preserve"> to pick one or the other file.  Your choice is then persisted and when you jump to the Test file the next time, the remembered choice will be used.  If for some reason you picked the wrong file, you can clear the cache with the Clear File Cache Button.</w:t>
+      </w:r>
+    </w:p>
+    <w:p>
+      <w:pPr>
+        <w:rPr>
+          <w:lang w:eastAsia="en-CA"/>
+        </w:rPr>
+      </w:pPr>
+      <w:r>
+        <w:rPr>
+          <w:b/>
+          <w:lang w:eastAsia="en-CA"/>
+        </w:rPr>
+        <w:t xml:space="preserve">Clear Project Cache Button:  </w:t>
+      </w:r>
+      <w:r>
+        <w:rPr>
+          <w:lang w:eastAsia="en-CA"/>
+        </w:rPr>
+        <w:t xml:space="preserve"> In order to create test/implementation files, a project must be specified.  The user is presented with a dialog to either pick an existing project or to create a new project where the test/implementation will be create</w:t>
+      </w:r>
+      <w:bookmarkStart w:id="0" w:name="_GoBack"/>
+      <w:bookmarkEnd w:id="0"/>
+      <w:r>
+        <w:rPr>
+          <w:lang w:eastAsia="en-CA"/>
+        </w:rPr>
+        <w:t>d.  This choice is persisted on a per-solution basis. If you wish to be prompted again as to where new test/implementation files are stored, hit the clear project cache button.</w:t>
+      </w:r>
+    </w:p>
+    <w:p>
+      <w:pPr>
+        <w:rPr>
+          <w:lang w:eastAsia="en-CA"/>
+        </w:rPr>
+      </w:pPr>
+      <w:r>
+        <w:rPr>
+          <w:b/>
+          <w:lang w:eastAsia="en-CA"/>
+        </w:rPr>
+        <w:t>Tip:</w:t>
+      </w:r>
+      <w:r>
+        <w:rPr>
+          <w:b/>
+          <w:lang w:eastAsia="en-CA"/>
+        </w:rPr>
+        <w:t xml:space="preserve"> </w:t>
+      </w:r>
+      <w:r>
+        <w:rPr>
+          <w:lang w:eastAsia="en-CA"/>
+        </w:rPr>
+        <w:t>Internally, absolute paths are used – if you move your project from one location to another on the disk, you may want to clear the caches.</w:t>
+      </w:r>
+    </w:p>
+    <w:p>
+      <w:pPr>
+        <w:rPr>
+          <w:b/>
+          <w:lang w:eastAsia="en-CA"/>
+        </w:rPr>
+      </w:pPr>
+    </w:p>
+    <w:p>
+      <w:pPr>
         <w:pStyle w:val="Heading2"/>
         <w:rPr>
           <w:lang w:eastAsia="en-CA"/>
@@ -1630,6 +1778,7 @@
         <w:rPr>
           <w:lang w:eastAsia="en-CA"/>
         </w:rPr>
+        <w:lastRenderedPageBreak/>
         <w:t>Test Assembly Reference Options Page</w:t>
       </w:r>
     </w:p>
@@ -1768,7 +1917,6 @@
           <w:b/>
           <w:lang w:eastAsia="en-CA"/>
         </w:rPr>
-        <w:lastRenderedPageBreak/>
         <w:t>Set Unit Test Assembly to add to Test Project:</w:t>
       </w:r>
       <w:r>
@@ -2049,10 +2197,7 @@
       </w:r>
     </w:p>
     <w:p/>
-    <w:p>
-      <w:bookmarkStart w:id="0" w:name="_GoBack"/>
-      <w:bookmarkEnd w:id="0"/>
-    </w:p>
+    <w:p/>
     <w:sectPr>
       <w:footerReference w:type="default" r:id="rId18"/>
       <w:pgSz w:w="12240" w:h="15840"/>
@@ -2123,7 +2268,7 @@
           <w:rPr>
             <w:noProof/>
           </w:rPr>
-          <w:t>7</w:t>
+          <w:t>10</w:t>
         </w:r>
         <w:r>
           <w:rPr>

</xml_diff>